<commit_message>
AUTO FROM WORK 18.04.2022 11:27:22,59
</commit_message>
<xml_diff>
--- a/2-kurs/2-2/KURS/Листопадова/+Титульник.docx
+++ b/2-kurs/2-2/KURS/Листопадова/+Титульник.docx
@@ -557,6 +557,8 @@
           <w:sz w:val="20"/>
         </w:rPr>
       </w:pPr>
+      <w:bookmarkStart w:id="11" w:name="_GoBack"/>
+      <w:bookmarkEnd w:id="11"/>
     </w:p>
     <w:p>
       <w:pPr>
@@ -597,12 +599,12 @@
           <w:szCs w:val="28"/>
         </w:rPr>
       </w:pPr>
-      <w:bookmarkStart w:id="11" w:name="_Toc86485677"/>
-      <w:bookmarkStart w:id="12" w:name="_Toc86486016"/>
-      <w:bookmarkStart w:id="13" w:name="_Toc86568972"/>
-      <w:bookmarkStart w:id="14" w:name="_Toc86569685"/>
-      <w:bookmarkStart w:id="15" w:name="_Toc86569954"/>
-      <w:bookmarkStart w:id="16" w:name="_Toc122839276"/>
+      <w:bookmarkStart w:id="12" w:name="_Toc86485677"/>
+      <w:bookmarkStart w:id="13" w:name="_Toc86486016"/>
+      <w:bookmarkStart w:id="14" w:name="_Toc86568972"/>
+      <w:bookmarkStart w:id="15" w:name="_Toc86569685"/>
+      <w:bookmarkStart w:id="16" w:name="_Toc86569954"/>
+      <w:bookmarkStart w:id="17" w:name="_Toc122839276"/>
       <w:r>
         <w:rPr>
           <w:sz w:val="28"/>
@@ -673,8 +675,6 @@
         </w:rPr>
         <w:tab/>
       </w:r>
-      <w:bookmarkStart w:id="17" w:name="_GoBack"/>
-      <w:bookmarkEnd w:id="11"/>
       <w:bookmarkEnd w:id="12"/>
       <w:bookmarkEnd w:id="13"/>
       <w:bookmarkEnd w:id="14"/>
@@ -686,6 +686,34 @@
           <w:sz w:val="28"/>
           <w:szCs w:val="28"/>
         </w:rPr>
+        <w:t>О.</w:t>
+      </w:r>
+      <w:r>
+        <w:rPr>
+          <w:sz w:val="28"/>
+          <w:szCs w:val="28"/>
+        </w:rPr>
+        <w:t xml:space="preserve"> </w:t>
+      </w:r>
+      <w:r>
+        <w:rPr>
+          <w:sz w:val="28"/>
+          <w:szCs w:val="28"/>
+        </w:rPr>
+        <w:t>Е.</w:t>
+      </w:r>
+      <w:r>
+        <w:rPr>
+          <w:sz w:val="28"/>
+          <w:szCs w:val="28"/>
+        </w:rPr>
+        <w:t xml:space="preserve"> </w:t>
+      </w:r>
+      <w:r>
+        <w:rPr>
+          <w:sz w:val="28"/>
+          <w:szCs w:val="28"/>
+        </w:rPr>
         <w:t>Листопадова</w:t>
       </w:r>
     </w:p>
@@ -771,16 +799,37 @@
           <w:szCs w:val="28"/>
         </w:rPr>
         <w:tab/>
-      </w:r>
-      <w:proofErr w:type="spellStart"/>
-      <w:r>
-        <w:rPr>
-          <w:sz w:val="28"/>
-          <w:szCs w:val="28"/>
-        </w:rPr>
-        <w:t>А.В.Карманов</w:t>
-      </w:r>
-      <w:proofErr w:type="spellEnd"/>
+        <w:t>А.</w:t>
+      </w:r>
+      <w:r>
+        <w:rPr>
+          <w:sz w:val="28"/>
+          <w:szCs w:val="28"/>
+          <w:lang w:val="en-US"/>
+        </w:rPr>
+        <w:t xml:space="preserve"> </w:t>
+      </w:r>
+      <w:r>
+        <w:rPr>
+          <w:sz w:val="28"/>
+          <w:szCs w:val="28"/>
+        </w:rPr>
+        <w:t>В.</w:t>
+      </w:r>
+      <w:r>
+        <w:rPr>
+          <w:sz w:val="28"/>
+          <w:szCs w:val="28"/>
+        </w:rPr>
+        <w:t xml:space="preserve"> </w:t>
+      </w:r>
+      <w:r>
+        <w:rPr>
+          <w:sz w:val="28"/>
+          <w:szCs w:val="28"/>
+        </w:rPr>
+        <w:t>Карманов</w:t>
+      </w:r>
     </w:p>
     <w:p>
       <w:pPr>

</xml_diff>